<commit_message>
pushing mod 5 & 6 project
</commit_message>
<xml_diff>
--- a/module-5_6/module5_6-project-part-1-csd430.docx
+++ b/module-5_6/module5_6-project-part-1-csd430.docx
@@ -11,21 +11,162 @@
           <w14:ligatures w14:val="none"/>
         </w:rPr>
       </w:pPr>
+    </w:p>
+    <w:p>
+      <w:pPr>
+        <w:ind w:firstLine="0"/>
+        <w:rPr>
+          <w:rFonts w:ascii="Arial" w:eastAsia="Times New Roman" w:hAnsi="Arial" w:cs="Arial"/>
+          <w:kern w:val="0"/>
+          <w14:ligatures w14:val="none"/>
+        </w:rPr>
+      </w:pPr>
+    </w:p>
+    <w:p>
+      <w:pPr>
+        <w:ind w:firstLine="0"/>
+        <w:rPr>
+          <w:rFonts w:ascii="Arial" w:eastAsia="Times New Roman" w:hAnsi="Arial" w:cs="Arial"/>
+          <w:kern w:val="0"/>
+          <w14:ligatures w14:val="none"/>
+        </w:rPr>
+      </w:pPr>
+    </w:p>
+    <w:p>
+      <w:pPr>
+        <w:ind w:firstLine="0"/>
+        <w:rPr>
+          <w:rFonts w:ascii="Arial" w:eastAsia="Times New Roman" w:hAnsi="Arial" w:cs="Arial"/>
+          <w:kern w:val="0"/>
+          <w14:ligatures w14:val="none"/>
+        </w:rPr>
+      </w:pPr>
+    </w:p>
+    <w:p>
+      <w:pPr>
+        <w:ind w:firstLine="0"/>
+        <w:rPr>
+          <w:rFonts w:ascii="Arial" w:eastAsia="Times New Roman" w:hAnsi="Arial" w:cs="Arial"/>
+          <w:kern w:val="0"/>
+          <w14:ligatures w14:val="none"/>
+        </w:rPr>
+      </w:pPr>
+    </w:p>
+    <w:p>
+      <w:pPr>
+        <w:spacing w:line="480" w:lineRule="auto"/>
+        <w:ind w:firstLine="0"/>
+        <w:rPr>
+          <w:rFonts w:ascii="Arial" w:eastAsia="Times New Roman" w:hAnsi="Arial" w:cs="Arial"/>
+          <w:kern w:val="0"/>
+          <w14:ligatures w14:val="none"/>
+        </w:rPr>
+      </w:pPr>
+    </w:p>
+    <w:p>
+      <w:pPr>
+        <w:spacing w:line="480" w:lineRule="auto"/>
+        <w:ind w:firstLine="0"/>
+        <w:rPr>
+          <w:rFonts w:ascii="Arial" w:eastAsia="Times New Roman" w:hAnsi="Arial" w:cs="Arial"/>
+          <w:kern w:val="0"/>
+          <w14:ligatures w14:val="none"/>
+        </w:rPr>
+      </w:pPr>
+    </w:p>
+    <w:p>
+      <w:pPr>
+        <w:spacing w:line="480" w:lineRule="auto"/>
+        <w:ind w:firstLine="0"/>
+        <w:rPr>
+          <w:rFonts w:ascii="Arial" w:eastAsia="Times New Roman" w:hAnsi="Arial" w:cs="Arial"/>
+          <w:kern w:val="0"/>
+          <w14:ligatures w14:val="none"/>
+        </w:rPr>
+      </w:pPr>
+    </w:p>
+    <w:p>
+      <w:pPr>
+        <w:spacing w:line="480" w:lineRule="auto"/>
+        <w:ind w:firstLine="0"/>
+        <w:rPr>
+          <w:rFonts w:ascii="Arial" w:eastAsia="Times New Roman" w:hAnsi="Arial" w:cs="Arial"/>
+          <w:kern w:val="0"/>
+          <w14:ligatures w14:val="none"/>
+        </w:rPr>
+      </w:pPr>
+    </w:p>
+    <w:p>
+      <w:pPr>
+        <w:spacing w:line="480" w:lineRule="auto"/>
+        <w:ind w:firstLine="0"/>
+        <w:rPr>
+          <w:rFonts w:ascii="Arial" w:eastAsia="Times New Roman" w:hAnsi="Arial" w:cs="Arial"/>
+          <w:b/>
+          <w:bCs/>
+          <w:kern w:val="0"/>
+          <w:bdr w:val="none" w:sz="0" w:space="0" w:color="auto" w:frame="1"/>
+          <w14:ligatures w14:val="none"/>
+        </w:rPr>
+      </w:pPr>
+    </w:p>
+    <w:p>
+      <w:pPr>
+        <w:spacing w:line="480" w:lineRule="auto"/>
+        <w:ind w:firstLine="0"/>
+        <w:jc w:val="center"/>
+        <w:rPr>
+          <w:rFonts w:ascii="Arial" w:eastAsia="Times New Roman" w:hAnsi="Arial" w:cs="Arial"/>
+          <w:b/>
+          <w:bCs/>
+          <w:kern w:val="0"/>
+          <w:bdr w:val="none" w:sz="0" w:space="0" w:color="auto" w:frame="1"/>
+          <w14:ligatures w14:val="none"/>
+        </w:rPr>
+      </w:pPr>
       <w:r>
         <w:rPr>
-          <w:rFonts w:ascii="Arial" w:eastAsia="Times New Roman" w:hAnsi="Arial" w:cs="Arial"/>
-          <w:kern w:val="0"/>
-          <w14:ligatures w14:val="none"/>
-        </w:rPr>
-        <w:t>After completing the 5.1 section of this assignment, you will continue setting your database permissions to allow Java access using the JavaBean. You set this permission for the JavaBean, but not through the bean. When you submit your application for this assignment, include your Java code so your instructor will be able to create, populate, and delete the same titled table. Your instructor will use the same database and table titles for your code to execute correctly.</w:t>
+          <w:rFonts w:ascii="Arial" w:hAnsi="Arial" w:cs="Arial"/>
+          <w:b/>
+          <w:bCs/>
+          <w:shd w:val="clear" w:color="auto" w:fill="F8F8F8"/>
+        </w:rPr>
+        <w:t xml:space="preserve">Modules 5 &amp; 6 Assignment - </w:t>
+      </w:r>
+      <w:r>
+        <w:rPr>
+          <w:rFonts w:ascii="Arial" w:hAnsi="Arial" w:cs="Arial"/>
+          <w:b/>
+          <w:bCs/>
+          <w:shd w:val="clear" w:color="auto" w:fill="F8F8F8"/>
+        </w:rPr>
+        <w:t>Project Part 1</w:t>
       </w:r>
     </w:p>
     <w:p>
       <w:pPr>
+        <w:spacing w:line="480" w:lineRule="auto"/>
         <w:ind w:firstLine="0"/>
-        <w:rPr>
-          <w:rFonts w:ascii="Arial" w:eastAsia="Times New Roman" w:hAnsi="Arial" w:cs="Arial"/>
-          <w:kern w:val="0"/>
+        <w:jc w:val="center"/>
+        <w:rPr>
+          <w:rFonts w:ascii="Arial" w:eastAsia="Times New Roman" w:hAnsi="Arial" w:cs="Arial"/>
+          <w:b/>
+          <w:bCs/>
+          <w:kern w:val="0"/>
+          <w:bdr w:val="none" w:sz="0" w:space="0" w:color="auto" w:frame="1"/>
+          <w14:ligatures w14:val="none"/>
+        </w:rPr>
+      </w:pPr>
+    </w:p>
+    <w:p>
+      <w:pPr>
+        <w:spacing w:line="480" w:lineRule="auto"/>
+        <w:ind w:firstLine="0"/>
+        <w:jc w:val="center"/>
+        <w:rPr>
+          <w:rFonts w:ascii="Arial" w:eastAsia="Times New Roman" w:hAnsi="Arial" w:cs="Arial"/>
+          <w:kern w:val="0"/>
+          <w:bdr w:val="none" w:sz="0" w:space="0" w:color="auto" w:frame="1"/>
           <w14:ligatures w14:val="none"/>
         </w:rPr>
       </w:pPr>
@@ -33,53 +174,21 @@
         <w:rPr>
           <w:rFonts w:ascii="Arial" w:eastAsia="Times New Roman" w:hAnsi="Arial" w:cs="Arial"/>
           <w:kern w:val="0"/>
-          <w14:ligatures w14:val="none"/>
-        </w:rPr>
-        <w:t>For this week’s project assignment, you will gather data from a database (</w:t>
-      </w:r>
-      <w:proofErr w:type="spellStart"/>
-      <w:r>
-        <w:rPr>
-          <w:rFonts w:ascii="Arial" w:eastAsia="Times New Roman" w:hAnsi="Arial" w:cs="Arial"/>
-          <w:kern w:val="0"/>
-          <w14:ligatures w14:val="none"/>
-        </w:rPr>
-        <w:t>db</w:t>
-      </w:r>
-      <w:proofErr w:type="spellEnd"/>
-      <w:r>
-        <w:rPr>
-          <w:rFonts w:ascii="Arial" w:eastAsia="Times New Roman" w:hAnsi="Arial" w:cs="Arial"/>
-          <w:kern w:val="0"/>
-          <w14:ligatures w14:val="none"/>
-        </w:rPr>
-        <w:t xml:space="preserve">), using a JavaBean, to be displayed. The form will initialize displaying an HTML Dropdown Menu holding a listing of all the key values held in the db. The user will then be able to select a single unique key and submit the form. The returning JSP will display the data record holding the selected key value. The data is then to be displayed in a table format having all fields in a separate table column along with field titles in the </w:t>
-      </w:r>
-      <w:proofErr w:type="spellStart"/>
-      <w:r>
-        <w:rPr>
-          <w:rFonts w:ascii="Arial" w:eastAsia="Times New Roman" w:hAnsi="Arial" w:cs="Arial"/>
-          <w:kern w:val="0"/>
-          <w14:ligatures w14:val="none"/>
-        </w:rPr>
-        <w:t>thead</w:t>
-      </w:r>
-      <w:proofErr w:type="spellEnd"/>
-      <w:r>
-        <w:rPr>
-          <w:rFonts w:ascii="Arial" w:eastAsia="Times New Roman" w:hAnsi="Arial" w:cs="Arial"/>
-          <w:kern w:val="0"/>
-          <w14:ligatures w14:val="none"/>
-        </w:rPr>
-        <w:t xml:space="preserve"> section of the table. The input for the user to select from must be inside a JSP page. The display page may be in the same JSP page or in a separate JSP page.</w:t>
+          <w:bdr w:val="none" w:sz="0" w:space="0" w:color="auto" w:frame="1"/>
+          <w14:ligatures w14:val="none"/>
+        </w:rPr>
+        <w:t xml:space="preserve">Liz Hinz </w:t>
       </w:r>
     </w:p>
     <w:p>
       <w:pPr>
+        <w:spacing w:line="480" w:lineRule="auto"/>
         <w:ind w:firstLine="0"/>
-        <w:rPr>
-          <w:rFonts w:ascii="Arial" w:eastAsia="Times New Roman" w:hAnsi="Arial" w:cs="Arial"/>
-          <w:kern w:val="0"/>
+        <w:jc w:val="center"/>
+        <w:rPr>
+          <w:rFonts w:ascii="Arial" w:eastAsia="Times New Roman" w:hAnsi="Arial" w:cs="Arial"/>
+          <w:kern w:val="0"/>
+          <w:bdr w:val="none" w:sz="0" w:space="0" w:color="auto" w:frame="1"/>
           <w14:ligatures w14:val="none"/>
         </w:rPr>
       </w:pPr>
@@ -87,20 +196,21 @@
         <w:rPr>
           <w:rFonts w:ascii="Arial" w:eastAsia="Times New Roman" w:hAnsi="Arial" w:cs="Arial"/>
           <w:kern w:val="0"/>
-          <w14:ligatures w14:val="none"/>
-        </w:rPr>
-        <w:t>For this assignment, ensure you:</w:t>
+          <w:bdr w:val="none" w:sz="0" w:space="0" w:color="auto" w:frame="1"/>
+          <w14:ligatures w14:val="none"/>
+        </w:rPr>
+        <w:t>Professor Darrell Payne</w:t>
       </w:r>
     </w:p>
     <w:p>
       <w:pPr>
-        <w:numPr>
-          <w:ilvl w:val="0"/>
-          <w:numId w:val="1"/>
-        </w:numPr>
-        <w:rPr>
-          <w:rFonts w:ascii="Arial" w:eastAsia="Times New Roman" w:hAnsi="Arial" w:cs="Arial"/>
-          <w:kern w:val="0"/>
+        <w:spacing w:line="480" w:lineRule="auto"/>
+        <w:ind w:firstLine="0"/>
+        <w:jc w:val="center"/>
+        <w:rPr>
+          <w:rFonts w:ascii="Arial" w:eastAsia="Times New Roman" w:hAnsi="Arial" w:cs="Arial"/>
+          <w:kern w:val="0"/>
+          <w:bdr w:val="none" w:sz="0" w:space="0" w:color="auto" w:frame="1"/>
           <w14:ligatures w14:val="none"/>
         </w:rPr>
       </w:pPr>
@@ -108,20 +218,41 @@
         <w:rPr>
           <w:rFonts w:ascii="Arial" w:eastAsia="Times New Roman" w:hAnsi="Arial" w:cs="Arial"/>
           <w:kern w:val="0"/>
-          <w14:ligatures w14:val="none"/>
-        </w:rPr>
-        <w:t>Document your code.</w:t>
+          <w:bdr w:val="none" w:sz="0" w:space="0" w:color="auto" w:frame="1"/>
+          <w14:ligatures w14:val="none"/>
+        </w:rPr>
+        <w:t xml:space="preserve">CSD430-A339: </w:t>
+      </w:r>
+      <w:proofErr w:type="gramStart"/>
+      <w:r>
+        <w:rPr>
+          <w:rFonts w:ascii="Arial" w:eastAsia="Times New Roman" w:hAnsi="Arial" w:cs="Arial"/>
+          <w:kern w:val="0"/>
+          <w:bdr w:val="none" w:sz="0" w:space="0" w:color="auto" w:frame="1"/>
+          <w14:ligatures w14:val="none"/>
+        </w:rPr>
+        <w:t>Server Side</w:t>
+      </w:r>
+      <w:proofErr w:type="gramEnd"/>
+      <w:r>
+        <w:rPr>
+          <w:rFonts w:ascii="Arial" w:eastAsia="Times New Roman" w:hAnsi="Arial" w:cs="Arial"/>
+          <w:kern w:val="0"/>
+          <w:bdr w:val="none" w:sz="0" w:space="0" w:color="auto" w:frame="1"/>
+          <w14:ligatures w14:val="none"/>
+        </w:rPr>
+        <w:t xml:space="preserve"> Development </w:t>
       </w:r>
     </w:p>
     <w:p>
       <w:pPr>
-        <w:numPr>
-          <w:ilvl w:val="0"/>
-          <w:numId w:val="1"/>
-        </w:numPr>
-        <w:rPr>
-          <w:rFonts w:ascii="Arial" w:eastAsia="Times New Roman" w:hAnsi="Arial" w:cs="Arial"/>
-          <w:kern w:val="0"/>
+        <w:spacing w:line="480" w:lineRule="auto"/>
+        <w:ind w:firstLine="0"/>
+        <w:jc w:val="center"/>
+        <w:rPr>
+          <w:rFonts w:ascii="Arial" w:eastAsia="Times New Roman" w:hAnsi="Arial" w:cs="Arial"/>
+          <w:kern w:val="0"/>
+          <w:bdr w:val="none" w:sz="0" w:space="0" w:color="auto" w:frame="1"/>
           <w14:ligatures w14:val="none"/>
         </w:rPr>
       </w:pPr>
@@ -129,35 +260,15 @@
         <w:rPr>
           <w:rFonts w:ascii="Arial" w:eastAsia="Times New Roman" w:hAnsi="Arial" w:cs="Arial"/>
           <w:kern w:val="0"/>
-          <w14:ligatures w14:val="none"/>
-        </w:rPr>
-        <w:t xml:space="preserve">Use </w:t>
-      </w:r>
-      <w:proofErr w:type="spellStart"/>
-      <w:r>
-        <w:rPr>
-          <w:rFonts w:ascii="Arial" w:eastAsia="Times New Roman" w:hAnsi="Arial" w:cs="Arial"/>
-          <w:kern w:val="0"/>
-          <w14:ligatures w14:val="none"/>
-        </w:rPr>
-        <w:t>Scriptlets</w:t>
-      </w:r>
-      <w:proofErr w:type="spellEnd"/>
-      <w:r>
-        <w:rPr>
-          <w:rFonts w:ascii="Arial" w:eastAsia="Times New Roman" w:hAnsi="Arial" w:cs="Arial"/>
-          <w:kern w:val="0"/>
-          <w14:ligatures w14:val="none"/>
-        </w:rPr>
-        <w:t xml:space="preserve"> for holding Java code.</w:t>
+          <w:bdr w:val="none" w:sz="0" w:space="0" w:color="auto" w:frame="1"/>
+          <w14:ligatures w14:val="none"/>
+        </w:rPr>
+        <w:t>June 22, 2025</w:t>
       </w:r>
     </w:p>
     <w:p>
       <w:pPr>
-        <w:numPr>
-          <w:ilvl w:val="0"/>
-          <w:numId w:val="1"/>
-        </w:numPr>
+        <w:ind w:left="360" w:firstLine="0"/>
         <w:rPr>
           <w:rFonts w:ascii="Arial" w:eastAsia="Times New Roman" w:hAnsi="Arial" w:cs="Arial"/>
           <w:kern w:val="0"/>
@@ -167,36 +278,56 @@
       <w:r>
         <w:rPr>
           <w:rFonts w:ascii="Arial" w:eastAsia="Times New Roman" w:hAnsi="Arial" w:cs="Arial"/>
-          <w:kern w:val="0"/>
-          <w14:ligatures w14:val="none"/>
-        </w:rPr>
-        <w:t xml:space="preserve">All HTML tags will be outside of Java </w:t>
-      </w:r>
-      <w:proofErr w:type="spellStart"/>
-      <w:r>
-        <w:rPr>
-          <w:rFonts w:ascii="Arial" w:eastAsia="Times New Roman" w:hAnsi="Arial" w:cs="Arial"/>
-          <w:kern w:val="0"/>
-          <w14:ligatures w14:val="none"/>
-        </w:rPr>
-        <w:t>Scriptlets</w:t>
-      </w:r>
-      <w:proofErr w:type="spellEnd"/>
-      <w:r>
-        <w:rPr>
-          <w:rFonts w:ascii="Arial" w:eastAsia="Times New Roman" w:hAnsi="Arial" w:cs="Arial"/>
-          <w:kern w:val="0"/>
-          <w14:ligatures w14:val="none"/>
-        </w:rPr>
-        <w:t>.</w:t>
+          <w:noProof/>
+          <w:kern w:val="0"/>
+        </w:rPr>
+        <w:lastRenderedPageBreak/>
+        <w:drawing>
+          <wp:inline distT="0" distB="0" distL="0" distR="0" wp14:anchorId="6478CC0C" wp14:editId="3694E275">
+            <wp:extent cx="5943600" cy="5506720"/>
+            <wp:effectExtent l="0" t="0" r="0" b="5080"/>
+            <wp:docPr id="1947974701" name="Picture 1" descr="A screenshot of a computer&#10;&#10;AI-generated content may be incorrect."/>
+            <wp:cNvGraphicFramePr>
+              <a:graphicFrameLocks xmlns:a="http://schemas.openxmlformats.org/drawingml/2006/main" noChangeAspect="1"/>
+            </wp:cNvGraphicFramePr>
+            <a:graphic xmlns:a="http://schemas.openxmlformats.org/drawingml/2006/main">
+              <a:graphicData uri="http://schemas.openxmlformats.org/drawingml/2006/picture">
+                <pic:pic xmlns:pic="http://schemas.openxmlformats.org/drawingml/2006/picture">
+                  <pic:nvPicPr>
+                    <pic:cNvPr id="1947974701" name="Picture 1" descr="A screenshot of a computer&#10;&#10;AI-generated content may be incorrect."/>
+                    <pic:cNvPicPr/>
+                  </pic:nvPicPr>
+                  <pic:blipFill>
+                    <a:blip r:embed="rId5">
+                      <a:extLst>
+                        <a:ext uri="{28A0092B-C50C-407E-A947-70E740481C1C}">
+                          <a14:useLocalDpi xmlns:a14="http://schemas.microsoft.com/office/drawing/2010/main" val="0"/>
+                        </a:ext>
+                      </a:extLst>
+                    </a:blip>
+                    <a:stretch>
+                      <a:fillRect/>
+                    </a:stretch>
+                  </pic:blipFill>
+                  <pic:spPr>
+                    <a:xfrm>
+                      <a:off x="0" y="0"/>
+                      <a:ext cx="5943600" cy="5506720"/>
+                    </a:xfrm>
+                    <a:prstGeom prst="rect">
+                      <a:avLst/>
+                    </a:prstGeom>
+                  </pic:spPr>
+                </pic:pic>
+              </a:graphicData>
+            </a:graphic>
+          </wp:inline>
+        </w:drawing>
       </w:r>
     </w:p>
     <w:p>
       <w:pPr>
-        <w:numPr>
-          <w:ilvl w:val="0"/>
-          <w:numId w:val="1"/>
-        </w:numPr>
+        <w:ind w:left="360" w:firstLine="0"/>
         <w:rPr>
           <w:rFonts w:ascii="Arial" w:eastAsia="Times New Roman" w:hAnsi="Arial" w:cs="Arial"/>
           <w:kern w:val="0"/>
@@ -206,18 +337,56 @@
       <w:r>
         <w:rPr>
           <w:rFonts w:ascii="Arial" w:eastAsia="Times New Roman" w:hAnsi="Arial" w:cs="Arial"/>
-          <w:kern w:val="0"/>
-          <w14:ligatures w14:val="none"/>
-        </w:rPr>
-        <w:t>Display data in an HTML table format.</w:t>
+          <w:noProof/>
+          <w:kern w:val="0"/>
+        </w:rPr>
+        <w:lastRenderedPageBreak/>
+        <w:drawing>
+          <wp:inline distT="0" distB="0" distL="0" distR="0" wp14:anchorId="0CF1A2F6" wp14:editId="09A70004">
+            <wp:extent cx="5943600" cy="3978910"/>
+            <wp:effectExtent l="0" t="0" r="0" b="0"/>
+            <wp:docPr id="1153034351" name="Picture 2" descr="A screenshot of a computer&#10;&#10;AI-generated content may be incorrect."/>
+            <wp:cNvGraphicFramePr>
+              <a:graphicFrameLocks xmlns:a="http://schemas.openxmlformats.org/drawingml/2006/main" noChangeAspect="1"/>
+            </wp:cNvGraphicFramePr>
+            <a:graphic xmlns:a="http://schemas.openxmlformats.org/drawingml/2006/main">
+              <a:graphicData uri="http://schemas.openxmlformats.org/drawingml/2006/picture">
+                <pic:pic xmlns:pic="http://schemas.openxmlformats.org/drawingml/2006/picture">
+                  <pic:nvPicPr>
+                    <pic:cNvPr id="1153034351" name="Picture 2" descr="A screenshot of a computer&#10;&#10;AI-generated content may be incorrect."/>
+                    <pic:cNvPicPr/>
+                  </pic:nvPicPr>
+                  <pic:blipFill>
+                    <a:blip r:embed="rId6">
+                      <a:extLst>
+                        <a:ext uri="{28A0092B-C50C-407E-A947-70E740481C1C}">
+                          <a14:useLocalDpi xmlns:a14="http://schemas.microsoft.com/office/drawing/2010/main" val="0"/>
+                        </a:ext>
+                      </a:extLst>
+                    </a:blip>
+                    <a:stretch>
+                      <a:fillRect/>
+                    </a:stretch>
+                  </pic:blipFill>
+                  <pic:spPr>
+                    <a:xfrm>
+                      <a:off x="0" y="0"/>
+                      <a:ext cx="5943600" cy="3978910"/>
+                    </a:xfrm>
+                    <a:prstGeom prst="rect">
+                      <a:avLst/>
+                    </a:prstGeom>
+                  </pic:spPr>
+                </pic:pic>
+              </a:graphicData>
+            </a:graphic>
+          </wp:inline>
+        </w:drawing>
       </w:r>
     </w:p>
     <w:p>
       <w:pPr>
-        <w:numPr>
-          <w:ilvl w:val="0"/>
-          <w:numId w:val="1"/>
-        </w:numPr>
+        <w:ind w:left="360" w:firstLine="0"/>
         <w:rPr>
           <w:rFonts w:ascii="Arial" w:eastAsia="Times New Roman" w:hAnsi="Arial" w:cs="Arial"/>
           <w:kern w:val="0"/>
@@ -227,18 +396,55 @@
       <w:r>
         <w:rPr>
           <w:rFonts w:ascii="Arial" w:eastAsia="Times New Roman" w:hAnsi="Arial" w:cs="Arial"/>
-          <w:kern w:val="0"/>
-          <w14:ligatures w14:val="none"/>
-        </w:rPr>
-        <w:t>Include other display items such as field and recode descriptions, title, and overall data description. </w:t>
+          <w:noProof/>
+          <w:kern w:val="0"/>
+        </w:rPr>
+        <w:drawing>
+          <wp:inline distT="0" distB="0" distL="0" distR="0" wp14:anchorId="190D8B42" wp14:editId="7C389106">
+            <wp:extent cx="5943600" cy="3792220"/>
+            <wp:effectExtent l="0" t="0" r="0" b="5080"/>
+            <wp:docPr id="1755644827" name="Picture 3" descr="A screenshot of a computer&#10;&#10;AI-generated content may be incorrect."/>
+            <wp:cNvGraphicFramePr>
+              <a:graphicFrameLocks xmlns:a="http://schemas.openxmlformats.org/drawingml/2006/main" noChangeAspect="1"/>
+            </wp:cNvGraphicFramePr>
+            <a:graphic xmlns:a="http://schemas.openxmlformats.org/drawingml/2006/main">
+              <a:graphicData uri="http://schemas.openxmlformats.org/drawingml/2006/picture">
+                <pic:pic xmlns:pic="http://schemas.openxmlformats.org/drawingml/2006/picture">
+                  <pic:nvPicPr>
+                    <pic:cNvPr id="1755644827" name="Picture 3" descr="A screenshot of a computer&#10;&#10;AI-generated content may be incorrect."/>
+                    <pic:cNvPicPr/>
+                  </pic:nvPicPr>
+                  <pic:blipFill>
+                    <a:blip r:embed="rId7">
+                      <a:extLst>
+                        <a:ext uri="{28A0092B-C50C-407E-A947-70E740481C1C}">
+                          <a14:useLocalDpi xmlns:a14="http://schemas.microsoft.com/office/drawing/2010/main" val="0"/>
+                        </a:ext>
+                      </a:extLst>
+                    </a:blip>
+                    <a:stretch>
+                      <a:fillRect/>
+                    </a:stretch>
+                  </pic:blipFill>
+                  <pic:spPr>
+                    <a:xfrm>
+                      <a:off x="0" y="0"/>
+                      <a:ext cx="5943600" cy="3792220"/>
+                    </a:xfrm>
+                    <a:prstGeom prst="rect">
+                      <a:avLst/>
+                    </a:prstGeom>
+                  </pic:spPr>
+                </pic:pic>
+              </a:graphicData>
+            </a:graphic>
+          </wp:inline>
+        </w:drawing>
       </w:r>
     </w:p>
     <w:p>
       <w:pPr>
-        <w:numPr>
-          <w:ilvl w:val="0"/>
-          <w:numId w:val="1"/>
-        </w:numPr>
+        <w:ind w:left="360" w:firstLine="0"/>
         <w:rPr>
           <w:rFonts w:ascii="Arial" w:eastAsia="Times New Roman" w:hAnsi="Arial" w:cs="Arial"/>
           <w:kern w:val="0"/>
@@ -248,18 +454,56 @@
       <w:r>
         <w:rPr>
           <w:rFonts w:ascii="Arial" w:eastAsia="Times New Roman" w:hAnsi="Arial" w:cs="Arial"/>
-          <w:kern w:val="0"/>
-          <w14:ligatures w14:val="none"/>
-        </w:rPr>
-        <w:t>Display data will have a minimum of 5 fields.</w:t>
+          <w:noProof/>
+          <w:kern w:val="0"/>
+        </w:rPr>
+        <w:lastRenderedPageBreak/>
+        <w:drawing>
+          <wp:inline distT="0" distB="0" distL="0" distR="0" wp14:anchorId="4797EF98" wp14:editId="277889C7">
+            <wp:extent cx="5943600" cy="4817110"/>
+            <wp:effectExtent l="0" t="0" r="0" b="0"/>
+            <wp:docPr id="1571653433" name="Picture 4" descr="A screenshot of a computer&#10;&#10;AI-generated content may be incorrect."/>
+            <wp:cNvGraphicFramePr>
+              <a:graphicFrameLocks xmlns:a="http://schemas.openxmlformats.org/drawingml/2006/main" noChangeAspect="1"/>
+            </wp:cNvGraphicFramePr>
+            <a:graphic xmlns:a="http://schemas.openxmlformats.org/drawingml/2006/main">
+              <a:graphicData uri="http://schemas.openxmlformats.org/drawingml/2006/picture">
+                <pic:pic xmlns:pic="http://schemas.openxmlformats.org/drawingml/2006/picture">
+                  <pic:nvPicPr>
+                    <pic:cNvPr id="1571653433" name="Picture 4" descr="A screenshot of a computer&#10;&#10;AI-generated content may be incorrect."/>
+                    <pic:cNvPicPr/>
+                  </pic:nvPicPr>
+                  <pic:blipFill>
+                    <a:blip r:embed="rId8">
+                      <a:extLst>
+                        <a:ext uri="{28A0092B-C50C-407E-A947-70E740481C1C}">
+                          <a14:useLocalDpi xmlns:a14="http://schemas.microsoft.com/office/drawing/2010/main" val="0"/>
+                        </a:ext>
+                      </a:extLst>
+                    </a:blip>
+                    <a:stretch>
+                      <a:fillRect/>
+                    </a:stretch>
+                  </pic:blipFill>
+                  <pic:spPr>
+                    <a:xfrm>
+                      <a:off x="0" y="0"/>
+                      <a:ext cx="5943600" cy="4817110"/>
+                    </a:xfrm>
+                    <a:prstGeom prst="rect">
+                      <a:avLst/>
+                    </a:prstGeom>
+                  </pic:spPr>
+                </pic:pic>
+              </a:graphicData>
+            </a:graphic>
+          </wp:inline>
+        </w:drawing>
       </w:r>
     </w:p>
     <w:p>
       <w:pPr>
-        <w:numPr>
-          <w:ilvl w:val="0"/>
-          <w:numId w:val="1"/>
-        </w:numPr>
+        <w:ind w:left="360" w:firstLine="0"/>
         <w:rPr>
           <w:rFonts w:ascii="Arial" w:eastAsia="Times New Roman" w:hAnsi="Arial" w:cs="Arial"/>
           <w:kern w:val="0"/>
@@ -269,335 +513,52 @@
       <w:r>
         <w:rPr>
           <w:rFonts w:ascii="Arial" w:eastAsia="Times New Roman" w:hAnsi="Arial" w:cs="Arial"/>
-          <w:kern w:val="0"/>
-          <w14:ligatures w14:val="none"/>
-        </w:rPr>
-        <w:t>Submit all project files including source code.</w:t>
+          <w:noProof/>
+          <w:kern w:val="0"/>
+        </w:rPr>
+        <w:lastRenderedPageBreak/>
+        <w:drawing>
+          <wp:inline distT="0" distB="0" distL="0" distR="0" wp14:anchorId="709DBD66" wp14:editId="67C30BF5">
+            <wp:extent cx="5943600" cy="5209540"/>
+            <wp:effectExtent l="0" t="0" r="0" b="0"/>
+            <wp:docPr id="1706578025" name="Picture 5" descr="A screenshot of a computer&#10;&#10;AI-generated content may be incorrect."/>
+            <wp:cNvGraphicFramePr>
+              <a:graphicFrameLocks xmlns:a="http://schemas.openxmlformats.org/drawingml/2006/main" noChangeAspect="1"/>
+            </wp:cNvGraphicFramePr>
+            <a:graphic xmlns:a="http://schemas.openxmlformats.org/drawingml/2006/main">
+              <a:graphicData uri="http://schemas.openxmlformats.org/drawingml/2006/picture">
+                <pic:pic xmlns:pic="http://schemas.openxmlformats.org/drawingml/2006/picture">
+                  <pic:nvPicPr>
+                    <pic:cNvPr id="1706578025" name="Picture 5" descr="A screenshot of a computer&#10;&#10;AI-generated content may be incorrect."/>
+                    <pic:cNvPicPr/>
+                  </pic:nvPicPr>
+                  <pic:blipFill>
+                    <a:blip r:embed="rId9" cstate="print">
+                      <a:extLst>
+                        <a:ext uri="{28A0092B-C50C-407E-A947-70E740481C1C}">
+                          <a14:useLocalDpi xmlns:a14="http://schemas.microsoft.com/office/drawing/2010/main" val="0"/>
+                        </a:ext>
+                      </a:extLst>
+                    </a:blip>
+                    <a:stretch>
+                      <a:fillRect/>
+                    </a:stretch>
+                  </pic:blipFill>
+                  <pic:spPr>
+                    <a:xfrm>
+                      <a:off x="0" y="0"/>
+                      <a:ext cx="5943600" cy="5209540"/>
+                    </a:xfrm>
+                    <a:prstGeom prst="rect">
+                      <a:avLst/>
+                    </a:prstGeom>
+                  </pic:spPr>
+                </pic:pic>
+              </a:graphicData>
+            </a:graphic>
+          </wp:inline>
+        </w:drawing>
       </w:r>
-    </w:p>
-    <w:p>
-      <w:pPr>
-        <w:ind w:left="360" w:firstLine="0"/>
-        <w:rPr>
-          <w:rFonts w:ascii="Arial" w:eastAsia="Times New Roman" w:hAnsi="Arial" w:cs="Arial"/>
-          <w:kern w:val="0"/>
-          <w14:ligatures w14:val="none"/>
-        </w:rPr>
-      </w:pPr>
-    </w:p>
-    <w:p>
-      <w:pPr>
-        <w:ind w:firstLine="0"/>
-        <w:outlineLvl w:val="5"/>
-        <w:rPr>
-          <w:rFonts w:ascii="Arial" w:eastAsia="Times New Roman" w:hAnsi="Arial" w:cs="Arial"/>
-          <w:b/>
-          <w:bCs/>
-          <w:kern w:val="0"/>
-          <w14:ligatures w14:val="none"/>
-        </w:rPr>
-      </w:pPr>
-      <w:r>
-        <w:rPr>
-          <w:rFonts w:ascii="Arial" w:eastAsia="Times New Roman" w:hAnsi="Arial" w:cs="Arial"/>
-          <w:b/>
-          <w:bCs/>
-          <w:kern w:val="0"/>
-          <w14:ligatures w14:val="none"/>
-        </w:rPr>
-        <w:t>Assignment Requirements and Grading:</w:t>
-      </w:r>
-    </w:p>
-    <w:p>
-      <w:pPr>
-        <w:numPr>
-          <w:ilvl w:val="0"/>
-          <w:numId w:val="2"/>
-        </w:numPr>
-        <w:rPr>
-          <w:rFonts w:ascii="Arial" w:eastAsia="Times New Roman" w:hAnsi="Arial" w:cs="Arial"/>
-          <w:kern w:val="0"/>
-          <w14:ligatures w14:val="none"/>
-        </w:rPr>
-      </w:pPr>
-      <w:r>
-        <w:rPr>
-          <w:rFonts w:ascii="Arial" w:eastAsia="Times New Roman" w:hAnsi="Arial" w:cs="Arial"/>
-          <w:kern w:val="0"/>
-          <w14:ligatures w14:val="none"/>
-        </w:rPr>
-        <w:t>This assignment is due by </w:t>
-      </w:r>
-      <w:r>
-        <w:rPr>
-          <w:rFonts w:ascii="Arial" w:eastAsia="Times New Roman" w:hAnsi="Arial" w:cs="Arial"/>
-          <w:b/>
-          <w:bCs/>
-          <w:kern w:val="0"/>
-          <w:bdr w:val="none" w:sz="0" w:space="0" w:color="auto" w:frame="1"/>
-          <w14:ligatures w14:val="none"/>
-        </w:rPr>
-        <w:t>Sunday, 11:59 p.m., CST.</w:t>
-      </w:r>
-    </w:p>
-    <w:p>
-      <w:pPr>
-        <w:numPr>
-          <w:ilvl w:val="0"/>
-          <w:numId w:val="2"/>
-        </w:numPr>
-        <w:rPr>
-          <w:rFonts w:ascii="Arial" w:eastAsia="Times New Roman" w:hAnsi="Arial" w:cs="Arial"/>
-          <w:kern w:val="0"/>
-          <w14:ligatures w14:val="none"/>
-        </w:rPr>
-      </w:pPr>
-      <w:r>
-        <w:rPr>
-          <w:rFonts w:ascii="Arial" w:eastAsia="Times New Roman" w:hAnsi="Arial" w:cs="Arial"/>
-          <w:kern w:val="0"/>
-          <w14:ligatures w14:val="none"/>
-        </w:rPr>
-        <w:t>Add the necessary documentation as described in </w:t>
-      </w:r>
-      <w:hyperlink r:id="rId5" w:tgtFrame="_blank" w:history="1">
-        <w:r>
-          <w:rPr>
-            <w:rFonts w:ascii="Arial" w:eastAsia="Times New Roman" w:hAnsi="Arial" w:cs="Arial"/>
-            <w:kern w:val="0"/>
-            <w:u w:val="single"/>
-            <w:bdr w:val="none" w:sz="0" w:space="0" w:color="auto" w:frame="1"/>
-            <w14:ligatures w14:val="none"/>
-          </w:rPr>
-          <w:t>Documentation Requirements</w:t>
-        </w:r>
-      </w:hyperlink>
-      <w:r>
-        <w:rPr>
-          <w:rFonts w:ascii="Arial" w:eastAsia="Times New Roman" w:hAnsi="Arial" w:cs="Arial"/>
-          <w:kern w:val="0"/>
-          <w14:ligatures w14:val="none"/>
-        </w:rPr>
-        <w:t>.</w:t>
-      </w:r>
-    </w:p>
-    <w:p>
-      <w:pPr>
-        <w:numPr>
-          <w:ilvl w:val="0"/>
-          <w:numId w:val="2"/>
-        </w:numPr>
-        <w:rPr>
-          <w:rFonts w:ascii="Arial" w:eastAsia="Times New Roman" w:hAnsi="Arial" w:cs="Arial"/>
-          <w:kern w:val="0"/>
-          <w14:ligatures w14:val="none"/>
-        </w:rPr>
-      </w:pPr>
-      <w:r>
-        <w:rPr>
-          <w:rFonts w:ascii="Arial" w:eastAsia="Times New Roman" w:hAnsi="Arial" w:cs="Arial"/>
-          <w:kern w:val="0"/>
-          <w14:ligatures w14:val="none"/>
-        </w:rPr>
-        <w:t>Capture screenshots, combined in a single Word document demonstrating you have correctly installed and configured Java, Jakarta, and Eclipse. Include your name, date, and assignment number.</w:t>
-      </w:r>
-    </w:p>
-    <w:p>
-      <w:pPr>
-        <w:numPr>
-          <w:ilvl w:val="0"/>
-          <w:numId w:val="2"/>
-        </w:numPr>
-        <w:rPr>
-          <w:rFonts w:ascii="Arial" w:eastAsia="Times New Roman" w:hAnsi="Arial" w:cs="Arial"/>
-          <w:kern w:val="0"/>
-          <w14:ligatures w14:val="none"/>
-        </w:rPr>
-      </w:pPr>
-      <w:r>
-        <w:rPr>
-          <w:rFonts w:ascii="Arial" w:eastAsia="Times New Roman" w:hAnsi="Arial" w:cs="Arial"/>
-          <w:kern w:val="0"/>
-          <w14:ligatures w14:val="none"/>
-        </w:rPr>
-        <w:t>Submit your project files by clicking on the Assignment Link above, then scroll down to the Upload Files section and click on Browse Local Files. Select your assignment file(s), add any links as appropriate, push your documents to your online repository, add the URL to your GitHub repository in the comments area, then click on Submit.</w:t>
-      </w:r>
-    </w:p>
-    <w:p>
-      <w:pPr>
-        <w:numPr>
-          <w:ilvl w:val="1"/>
-          <w:numId w:val="3"/>
-        </w:numPr>
-        <w:rPr>
-          <w:rFonts w:ascii="Arial" w:eastAsia="Times New Roman" w:hAnsi="Arial" w:cs="Arial"/>
-          <w:kern w:val="0"/>
-          <w14:ligatures w14:val="none"/>
-        </w:rPr>
-      </w:pPr>
-      <w:r>
-        <w:rPr>
-          <w:rFonts w:ascii="Arial" w:eastAsia="Times New Roman" w:hAnsi="Arial" w:cs="Arial"/>
-          <w:kern w:val="0"/>
-          <w14:ligatures w14:val="none"/>
-        </w:rPr>
-        <w:t>[</w:t>
-      </w:r>
-      <w:proofErr w:type="spellStart"/>
-      <w:r>
-        <w:rPr>
-          <w:rFonts w:ascii="Arial" w:eastAsia="Times New Roman" w:hAnsi="Arial" w:cs="Arial"/>
-          <w:kern w:val="0"/>
-          <w14:ligatures w14:val="none"/>
-        </w:rPr>
-        <w:t>your_last_name</w:t>
-      </w:r>
-      <w:proofErr w:type="spellEnd"/>
-      <w:r>
-        <w:rPr>
-          <w:rFonts w:ascii="Arial" w:eastAsia="Times New Roman" w:hAnsi="Arial" w:cs="Arial"/>
-          <w:kern w:val="0"/>
-          <w14:ligatures w14:val="none"/>
-        </w:rPr>
-        <w:t>]-[</w:t>
-      </w:r>
-      <w:proofErr w:type="spellStart"/>
-      <w:r>
-        <w:rPr>
-          <w:rFonts w:ascii="Arial" w:eastAsia="Times New Roman" w:hAnsi="Arial" w:cs="Arial"/>
-          <w:kern w:val="0"/>
-          <w14:ligatures w14:val="none"/>
-        </w:rPr>
-        <w:t>module_</w:t>
-      </w:r>
-      <w:proofErr w:type="gramStart"/>
-      <w:r>
-        <w:rPr>
-          <w:rFonts w:ascii="Arial" w:eastAsia="Times New Roman" w:hAnsi="Arial" w:cs="Arial"/>
-          <w:kern w:val="0"/>
-          <w14:ligatures w14:val="none"/>
-        </w:rPr>
-        <w:t>number</w:t>
-      </w:r>
-      <w:proofErr w:type="spellEnd"/>
-      <w:r>
-        <w:rPr>
-          <w:rFonts w:ascii="Arial" w:eastAsia="Times New Roman" w:hAnsi="Arial" w:cs="Arial"/>
-          <w:kern w:val="0"/>
-          <w14:ligatures w14:val="none"/>
-        </w:rPr>
-        <w:t>][</w:t>
-      </w:r>
-      <w:proofErr w:type="gramEnd"/>
-      <w:r>
-        <w:rPr>
-          <w:rFonts w:ascii="Arial" w:eastAsia="Times New Roman" w:hAnsi="Arial" w:cs="Arial"/>
-          <w:kern w:val="0"/>
-          <w14:ligatures w14:val="none"/>
-        </w:rPr>
-        <w:t>course].zip.</w:t>
-      </w:r>
-    </w:p>
-    <w:p>
-      <w:pPr>
-        <w:numPr>
-          <w:ilvl w:val="1"/>
-          <w:numId w:val="4"/>
-        </w:numPr>
-        <w:rPr>
-          <w:rFonts w:ascii="Arial" w:eastAsia="Times New Roman" w:hAnsi="Arial" w:cs="Arial"/>
-          <w:kern w:val="0"/>
-          <w14:ligatures w14:val="none"/>
-        </w:rPr>
-      </w:pPr>
-      <w:r>
-        <w:rPr>
-          <w:rFonts w:ascii="Arial" w:eastAsia="Times New Roman" w:hAnsi="Arial" w:cs="Arial"/>
-          <w:kern w:val="0"/>
-          <w14:ligatures w14:val="none"/>
-        </w:rPr>
-        <w:t>Example: darrell_mod_6_csd430.zip.</w:t>
-      </w:r>
-    </w:p>
-    <w:p>
-      <w:pPr>
-        <w:numPr>
-          <w:ilvl w:val="0"/>
-          <w:numId w:val="2"/>
-        </w:numPr>
-        <w:rPr>
-          <w:rFonts w:ascii="Arial" w:eastAsia="Times New Roman" w:hAnsi="Arial" w:cs="Arial"/>
-          <w:kern w:val="0"/>
-          <w14:ligatures w14:val="none"/>
-        </w:rPr>
-      </w:pPr>
-      <w:r>
-        <w:rPr>
-          <w:rFonts w:ascii="Arial" w:eastAsia="Times New Roman" w:hAnsi="Arial" w:cs="Arial"/>
-          <w:kern w:val="0"/>
-          <w14:ligatures w14:val="none"/>
-        </w:rPr>
-        <w:t>This assignment is worth </w:t>
-      </w:r>
-      <w:r>
-        <w:rPr>
-          <w:rFonts w:ascii="Arial" w:eastAsia="Times New Roman" w:hAnsi="Arial" w:cs="Arial"/>
-          <w:b/>
-          <w:bCs/>
-          <w:kern w:val="0"/>
-          <w:bdr w:val="none" w:sz="0" w:space="0" w:color="auto" w:frame="1"/>
-          <w14:ligatures w14:val="none"/>
-        </w:rPr>
-        <w:t>50 Points</w:t>
-      </w:r>
-      <w:r>
-        <w:rPr>
-          <w:rFonts w:ascii="Arial" w:eastAsia="Times New Roman" w:hAnsi="Arial" w:cs="Arial"/>
-          <w:kern w:val="0"/>
-          <w14:ligatures w14:val="none"/>
-        </w:rPr>
-        <w:t>.</w:t>
-      </w:r>
-    </w:p>
-    <w:p>
-      <w:pPr>
-        <w:numPr>
-          <w:ilvl w:val="0"/>
-          <w:numId w:val="2"/>
-        </w:numPr>
-        <w:rPr>
-          <w:rFonts w:ascii="Arial" w:eastAsia="Times New Roman" w:hAnsi="Arial" w:cs="Arial"/>
-          <w:kern w:val="0"/>
-          <w14:ligatures w14:val="none"/>
-        </w:rPr>
-      </w:pPr>
-      <w:r>
-        <w:rPr>
-          <w:rFonts w:ascii="Arial" w:eastAsia="Times New Roman" w:hAnsi="Arial" w:cs="Arial"/>
-          <w:kern w:val="0"/>
-          <w14:ligatures w14:val="none"/>
-        </w:rPr>
-        <w:t>To view or print the grading rubric for this assignment, click on the following link: </w:t>
-      </w:r>
-      <w:hyperlink r:id="rId6" w:tgtFrame="_blank" w:history="1">
-        <w:r>
-          <w:rPr>
-            <w:rFonts w:ascii="Arial" w:eastAsia="Times New Roman" w:hAnsi="Arial" w:cs="Arial"/>
-            <w:kern w:val="0"/>
-            <w:u w:val="single"/>
-            <w:bdr w:val="none" w:sz="0" w:space="0" w:color="auto" w:frame="1"/>
-            <w14:ligatures w14:val="none"/>
-          </w:rPr>
-          <w:t>Programming Rubric</w:t>
-        </w:r>
-      </w:hyperlink>
-    </w:p>
-    <w:p>
-      <w:pPr>
-        <w:rPr>
-          <w:rFonts w:ascii="Arial" w:hAnsi="Arial" w:cs="Arial"/>
-        </w:rPr>
-      </w:pPr>
     </w:p>
     <w:sectPr>
       <w:pgSz w:w="12240" w:h="15840"/>

</xml_diff>